<commit_message>
feat: okay that dont work
Thank you Lord Jesus if you wanna please help me in it in the name of Jesus Christ our Lord and Savior Father God let not my will, but Your will be done, Lord Jesus. In Jesus Holy name Amen
</commit_message>
<xml_diff>
--- a/University/y2t2/KP/tasks/lb1/res/Онищенко _ КНТ-122 _ Лаба№1 _ Варіант19.docx
+++ b/University/y2t2/KP/tasks/lb1/res/Онищенко _ КНТ-122 _ Лаба№1 _ Варіант19.docx
@@ -930,7 +930,19 @@
         <w:t xml:space="preserve"> </w:t>
       </w:r>
       <w:r>
-        <w:t xml:space="preserve">запуску служб після встановлення </w:t>
+        <w:t>запуску служб</w:t>
+      </w:r>
+      <w:r>
+        <w:rPr>
+          <w:lang w:val="en-US"/>
+        </w:rPr>
+        <w:t xml:space="preserve"> </w:t>
+      </w:r>
+      <w:r>
+        <w:t>та встановлення і налаштування необхідних програм</w:t>
+      </w:r>
+      <w:r>
+        <w:t xml:space="preserve"> після встановлення </w:t>
       </w:r>
       <w:r>
         <w:rPr>
@@ -1124,12 +1136,11 @@
         <w:rPr>
           <w:noProof/>
         </w:rPr>
-        <w:lastRenderedPageBreak/>
         <w:drawing>
-          <wp:inline distT="0" distB="0" distL="0" distR="0" wp14:anchorId="59EA1C3E" wp14:editId="5A06B978">
-            <wp:extent cx="5731510" cy="3275330"/>
-            <wp:effectExtent l="0" t="0" r="2540" b="1270"/>
-            <wp:docPr id="8" name="Рисунок 8"/>
+          <wp:inline distT="0" distB="0" distL="0" distR="0" wp14:anchorId="26DAA648" wp14:editId="0E256158">
+            <wp:extent cx="5731510" cy="868045"/>
+            <wp:effectExtent l="0" t="0" r="2540" b="8255"/>
+            <wp:docPr id="12" name="Рисунок 12"/>
             <wp:cNvGraphicFramePr>
               <a:graphicFrameLocks xmlns:a="http://schemas.openxmlformats.org/drawingml/2006/main" noChangeAspect="1"/>
             </wp:cNvGraphicFramePr>
@@ -1149,7 +1160,7 @@
                   <pic:spPr>
                     <a:xfrm>
                       <a:off x="0" y="0"/>
-                      <a:ext cx="5731510" cy="3275330"/>
+                      <a:ext cx="5731510" cy="868045"/>
                     </a:xfrm>
                     <a:prstGeom prst="rect">
                       <a:avLst/>
@@ -1333,14 +1344,12 @@
       <w:r>
         <w:t xml:space="preserve">Рисунок 3.5 – Створення файлу </w:t>
       </w:r>
-      <w:proofErr w:type="spellStart"/>
       <w:r>
         <w:rPr>
           <w:lang w:val="en-US"/>
         </w:rPr>
         <w:t>submit.sub</w:t>
       </w:r>
-      <w:proofErr w:type="spellEnd"/>
     </w:p>
     <w:p>
       <w:pPr>
@@ -1408,9 +1417,6 @@
         <w:pStyle w:val="P"/>
         <w:ind w:firstLine="0"/>
         <w:jc w:val="center"/>
-        <w:rPr>
-          <w:lang w:val="en-US"/>
-        </w:rPr>
       </w:pPr>
       <w:r>
         <w:t>Рисунок 3.</w:t>
@@ -1431,6 +1437,222 @@
     <w:p>
       <w:pPr>
         <w:pStyle w:val="P"/>
+        <w:ind w:firstLine="0"/>
+        <w:jc w:val="center"/>
+      </w:pPr>
+    </w:p>
+    <w:p>
+      <w:pPr>
+        <w:pStyle w:val="P"/>
+        <w:ind w:firstLine="0"/>
+        <w:jc w:val="center"/>
+        <w:rPr>
+          <w:lang w:val="en-US"/>
+        </w:rPr>
+      </w:pPr>
+      <w:r>
+        <w:rPr>
+          <w:noProof/>
+        </w:rPr>
+        <w:drawing>
+          <wp:inline distT="0" distB="0" distL="0" distR="0" wp14:anchorId="69DBC389" wp14:editId="2EE94FB0">
+            <wp:extent cx="3523809" cy="200000"/>
+            <wp:effectExtent l="0" t="0" r="0" b="0"/>
+            <wp:docPr id="13" name="Рисунок 13"/>
+            <wp:cNvGraphicFramePr>
+              <a:graphicFrameLocks xmlns:a="http://schemas.openxmlformats.org/drawingml/2006/main" noChangeAspect="1"/>
+            </wp:cNvGraphicFramePr>
+            <a:graphic xmlns:a="http://schemas.openxmlformats.org/drawingml/2006/main">
+              <a:graphicData uri="http://schemas.openxmlformats.org/drawingml/2006/picture">
+                <pic:pic xmlns:pic="http://schemas.openxmlformats.org/drawingml/2006/picture">
+                  <pic:nvPicPr>
+                    <pic:cNvPr id="1" name=""/>
+                    <pic:cNvPicPr/>
+                  </pic:nvPicPr>
+                  <pic:blipFill>
+                    <a:blip r:embed="rId16"/>
+                    <a:stretch>
+                      <a:fillRect/>
+                    </a:stretch>
+                  </pic:blipFill>
+                  <pic:spPr>
+                    <a:xfrm>
+                      <a:off x="0" y="0"/>
+                      <a:ext cx="3523809" cy="200000"/>
+                    </a:xfrm>
+                    <a:prstGeom prst="rect">
+                      <a:avLst/>
+                    </a:prstGeom>
+                  </pic:spPr>
+                </pic:pic>
+              </a:graphicData>
+            </a:graphic>
+          </wp:inline>
+        </w:drawing>
+      </w:r>
+    </w:p>
+    <w:p>
+      <w:pPr>
+        <w:pStyle w:val="P"/>
+        <w:ind w:firstLine="0"/>
+        <w:jc w:val="center"/>
+      </w:pPr>
+      <w:r>
+        <w:t>Рисунок 3.7 – Процес компіляції С файлу</w:t>
+      </w:r>
+    </w:p>
+    <w:p>
+      <w:pPr>
+        <w:pStyle w:val="P"/>
+        <w:ind w:firstLine="0"/>
+        <w:jc w:val="center"/>
+      </w:pPr>
+    </w:p>
+    <w:p>
+      <w:pPr>
+        <w:pStyle w:val="P"/>
+        <w:ind w:firstLine="0"/>
+        <w:jc w:val="center"/>
+        <w:rPr>
+          <w:lang w:val="en-US"/>
+        </w:rPr>
+      </w:pPr>
+      <w:r>
+        <w:rPr>
+          <w:noProof/>
+        </w:rPr>
+        <w:drawing>
+          <wp:inline distT="0" distB="0" distL="0" distR="0" wp14:anchorId="06568867" wp14:editId="71FC3B66">
+            <wp:extent cx="5731510" cy="1417320"/>
+            <wp:effectExtent l="0" t="0" r="2540" b="0"/>
+            <wp:docPr id="14" name="Рисунок 14"/>
+            <wp:cNvGraphicFramePr>
+              <a:graphicFrameLocks xmlns:a="http://schemas.openxmlformats.org/drawingml/2006/main" noChangeAspect="1"/>
+            </wp:cNvGraphicFramePr>
+            <a:graphic xmlns:a="http://schemas.openxmlformats.org/drawingml/2006/main">
+              <a:graphicData uri="http://schemas.openxmlformats.org/drawingml/2006/picture">
+                <pic:pic xmlns:pic="http://schemas.openxmlformats.org/drawingml/2006/picture">
+                  <pic:nvPicPr>
+                    <pic:cNvPr id="1" name=""/>
+                    <pic:cNvPicPr/>
+                  </pic:nvPicPr>
+                  <pic:blipFill>
+                    <a:blip r:embed="rId17"/>
+                    <a:stretch>
+                      <a:fillRect/>
+                    </a:stretch>
+                  </pic:blipFill>
+                  <pic:spPr>
+                    <a:xfrm>
+                      <a:off x="0" y="0"/>
+                      <a:ext cx="5731510" cy="1417320"/>
+                    </a:xfrm>
+                    <a:prstGeom prst="rect">
+                      <a:avLst/>
+                    </a:prstGeom>
+                  </pic:spPr>
+                </pic:pic>
+              </a:graphicData>
+            </a:graphic>
+          </wp:inline>
+        </w:drawing>
+      </w:r>
+    </w:p>
+    <w:p>
+      <w:pPr>
+        <w:pStyle w:val="P"/>
+        <w:ind w:firstLine="0"/>
+        <w:jc w:val="center"/>
+        <w:rPr>
+          <w:lang w:val="en-US"/>
+        </w:rPr>
+      </w:pPr>
+      <w:r>
+        <w:t>Рисунок 3.8 – Скомпільований виконуваний файл у теці проєкту</w:t>
+      </w:r>
+    </w:p>
+    <w:p>
+      <w:pPr>
+        <w:pStyle w:val="P"/>
+        <w:ind w:firstLine="0"/>
+        <w:jc w:val="center"/>
+        <w:rPr>
+          <w:lang w:val="en-US"/>
+        </w:rPr>
+      </w:pPr>
+    </w:p>
+    <w:p>
+      <w:pPr>
+        <w:pStyle w:val="P"/>
+        <w:ind w:firstLine="0"/>
+        <w:jc w:val="center"/>
+        <w:rPr>
+          <w:lang w:val="en-US"/>
+        </w:rPr>
+      </w:pPr>
+      <w:r>
+        <w:rPr>
+          <w:noProof/>
+        </w:rPr>
+        <w:drawing>
+          <wp:inline distT="0" distB="0" distL="0" distR="0" wp14:anchorId="6BE1032F" wp14:editId="32441BD5">
+            <wp:extent cx="3761905" cy="580952"/>
+            <wp:effectExtent l="0" t="0" r="0" b="0"/>
+            <wp:docPr id="15" name="Рисунок 15"/>
+            <wp:cNvGraphicFramePr>
+              <a:graphicFrameLocks xmlns:a="http://schemas.openxmlformats.org/drawingml/2006/main" noChangeAspect="1"/>
+            </wp:cNvGraphicFramePr>
+            <a:graphic xmlns:a="http://schemas.openxmlformats.org/drawingml/2006/main">
+              <a:graphicData uri="http://schemas.openxmlformats.org/drawingml/2006/picture">
+                <pic:pic xmlns:pic="http://schemas.openxmlformats.org/drawingml/2006/picture">
+                  <pic:nvPicPr>
+                    <pic:cNvPr id="1" name=""/>
+                    <pic:cNvPicPr/>
+                  </pic:nvPicPr>
+                  <pic:blipFill>
+                    <a:blip r:embed="rId18"/>
+                    <a:stretch>
+                      <a:fillRect/>
+                    </a:stretch>
+                  </pic:blipFill>
+                  <pic:spPr>
+                    <a:xfrm>
+                      <a:off x="0" y="0"/>
+                      <a:ext cx="3761905" cy="580952"/>
+                    </a:xfrm>
+                    <a:prstGeom prst="rect">
+                      <a:avLst/>
+                    </a:prstGeom>
+                  </pic:spPr>
+                </pic:pic>
+              </a:graphicData>
+            </a:graphic>
+          </wp:inline>
+        </w:drawing>
+      </w:r>
+    </w:p>
+    <w:p>
+      <w:pPr>
+        <w:pStyle w:val="P"/>
+        <w:ind w:firstLine="0"/>
+        <w:jc w:val="center"/>
+      </w:pPr>
+      <w:r>
+        <w:t xml:space="preserve">Рисунок 3.9 </w:t>
+      </w:r>
+      <w:r>
+        <w:t>–</w:t>
+      </w:r>
+      <w:r>
+        <w:t xml:space="preserve"> </w:t>
+      </w:r>
+      <w:r>
+        <w:t>Створення задачі на кластері</w:t>
+      </w:r>
+    </w:p>
+    <w:p>
+      <w:pPr>
+        <w:pStyle w:val="P"/>
       </w:pPr>
     </w:p>
     <w:p>
@@ -1494,6 +1716,7 @@
         <w:pStyle w:val="P"/>
       </w:pPr>
       <w:r>
+        <w:lastRenderedPageBreak/>
         <w:t>HTCondor - це система високопропускних обчислень (HTC), яка дозволяє розподілено обробляти завдання через мережу комп'ютерів. Вона призначена для обробки великомасштабних, паралельних і розподілених обчислювальних завдань, що робить її корисною для наукових досліджень та інших застосувань, які вимагають значних обчислювальних ресурсів.</w:t>
       </w:r>
     </w:p>
@@ -1572,6 +1795,7 @@
         <w:pStyle w:val="P"/>
       </w:pPr>
       <w:r>
+        <w:lastRenderedPageBreak/>
         <w:t>Аналогами HTCondor є інші обчислювальні системи з високою пропускною здатністю, такі як Sun Grid Engine (SGE), LSF та PBS Pro. Ці системи також надають можливості розподілених обчислень і використовуються для подібних цілей, таких як запуск великомасштабних симуляцій або обробка великих наборів даних.</w:t>
       </w:r>
     </w:p>

</xml_diff>

<commit_message>
feat: SA Lab1 done thank you Lord Jesus Christ
thank you Lord Jesus Christ our Heavenly Father our King of kings and our Lord of lords in Jesus Holy name i pray Lord God Amen
</commit_message>
<xml_diff>
--- a/University/y2t2/KP/tasks/lb1/res/Онищенко _ КНТ-122 _ Лаба№1 _ Варіант19.docx
+++ b/University/y2t2/KP/tasks/lb1/res/Онищенко _ КНТ-122 _ Лаба№1 _ Варіант19.docx
@@ -415,6 +415,9 @@
         <w:pStyle w:val="H3"/>
       </w:pPr>
       <w:r>
+        <w:t xml:space="preserve">1 </w:t>
+      </w:r>
+      <w:r>
         <w:t>Налаштування сервера</w:t>
       </w:r>
     </w:p>
@@ -428,46 +431,34 @@
         <w:pStyle w:val="P"/>
       </w:pPr>
       <w:r>
-        <w:t xml:space="preserve">Нижче наведено процес запуску </w:t>
-      </w:r>
-      <w:r>
-        <w:t>служб</w:t>
-      </w:r>
-      <w:r>
-        <w:t xml:space="preserve"> після встановлення </w:t>
-      </w:r>
-      <w:r>
-        <w:rPr>
-          <w:lang w:val="en-US"/>
-        </w:rPr>
-        <w:t xml:space="preserve">HTCondor </w:t>
-      </w:r>
-      <w:r>
-        <w:t>на персональний комп’ютер, що виконує роль сервера.</w:t>
-      </w:r>
-    </w:p>
-    <w:p>
-      <w:pPr>
-        <w:pStyle w:val="P"/>
-      </w:pPr>
-    </w:p>
-    <w:p>
-      <w:pPr>
-        <w:pStyle w:val="P"/>
-        <w:ind w:firstLine="0"/>
-        <w:jc w:val="center"/>
-        <w:rPr>
-          <w:lang w:val="en-US"/>
-        </w:rPr>
+        <w:t xml:space="preserve">Запустимо необхідні фонові процеси після встановлення </w:t>
+      </w:r>
+      <w:r>
+        <w:rPr>
+          <w:lang w:val="en-US"/>
+        </w:rPr>
+        <w:t>HTCondor:</w:t>
+      </w:r>
+    </w:p>
+    <w:p>
+      <w:pPr>
+        <w:pStyle w:val="P"/>
+      </w:pPr>
+    </w:p>
+    <w:p>
+      <w:pPr>
+        <w:pStyle w:val="P"/>
+        <w:ind w:firstLine="0"/>
+        <w:jc w:val="center"/>
       </w:pPr>
       <w:r>
         <w:rPr>
           <w:noProof/>
         </w:rPr>
         <w:drawing>
-          <wp:inline distT="0" distB="0" distL="0" distR="0" wp14:anchorId="26CC63FA" wp14:editId="0A243947">
-            <wp:extent cx="2914286" cy="609524"/>
-            <wp:effectExtent l="0" t="0" r="635" b="635"/>
+          <wp:inline distT="0" distB="0" distL="0" distR="0" wp14:anchorId="3A05A7E6" wp14:editId="0606FE1F">
+            <wp:extent cx="3847619" cy="523810"/>
+            <wp:effectExtent l="0" t="0" r="635" b="0"/>
             <wp:docPr id="1" name="Рисунок 1"/>
             <wp:cNvGraphicFramePr>
               <a:graphicFrameLocks xmlns:a="http://schemas.openxmlformats.org/drawingml/2006/main" noChangeAspect="1"/>
@@ -488,7 +479,7 @@
                   <pic:spPr>
                     <a:xfrm>
                       <a:off x="0" y="0"/>
-                      <a:ext cx="2914286" cy="609524"/>
+                      <a:ext cx="3847619" cy="523810"/>
                     </a:xfrm>
                     <a:prstGeom prst="rect">
                       <a:avLst/>
@@ -511,13 +502,13 @@
         </w:rPr>
       </w:pPr>
       <w:r>
-        <w:t xml:space="preserve">Рисунок 1.1 – Запуск задачі </w:t>
-      </w:r>
-      <w:r>
-        <w:rPr>
-          <w:lang w:val="en-US"/>
-        </w:rPr>
-        <w:t>condor_master</w:t>
+        <w:t xml:space="preserve">Рисунок 1.1 – Запуск процесу </w:t>
+      </w:r>
+      <w:r>
+        <w:rPr>
+          <w:lang w:val="en-US"/>
+        </w:rPr>
+        <w:t>condor_collector</w:t>
       </w:r>
     </w:p>
     <w:p>
@@ -541,10 +532,10 @@
           <w:noProof/>
         </w:rPr>
         <w:drawing>
-          <wp:inline distT="0" distB="0" distL="0" distR="0" wp14:anchorId="0E4FD4C3" wp14:editId="27A1EAFF">
-            <wp:extent cx="3333333" cy="590476"/>
-            <wp:effectExtent l="0" t="0" r="635" b="635"/>
-            <wp:docPr id="2" name="Рисунок 2"/>
+          <wp:inline distT="0" distB="0" distL="0" distR="0" wp14:anchorId="7DBE0B8D" wp14:editId="7ECE1DCD">
+            <wp:extent cx="3504762" cy="428571"/>
+            <wp:effectExtent l="0" t="0" r="635" b="0"/>
+            <wp:docPr id="8" name="Рисунок 8"/>
             <wp:cNvGraphicFramePr>
               <a:graphicFrameLocks xmlns:a="http://schemas.openxmlformats.org/drawingml/2006/main" noChangeAspect="1"/>
             </wp:cNvGraphicFramePr>
@@ -564,7 +555,7 @@
                   <pic:spPr>
                     <a:xfrm>
                       <a:off x="0" y="0"/>
-                      <a:ext cx="3333333" cy="590476"/>
+                      <a:ext cx="3504762" cy="428571"/>
                     </a:xfrm>
                     <a:prstGeom prst="rect">
                       <a:avLst/>
@@ -587,43 +578,40 @@
         </w:rPr>
       </w:pPr>
       <w:r>
-        <w:t xml:space="preserve">Рисунок 1.2 – Запуск задачі </w:t>
-      </w:r>
-      <w:r>
-        <w:rPr>
-          <w:lang w:val="en-US"/>
-        </w:rPr>
-        <w:t>condor_negotiator</w:t>
-      </w:r>
-    </w:p>
-    <w:p>
-      <w:pPr>
-        <w:pStyle w:val="P"/>
-        <w:ind w:firstLine="0"/>
-        <w:jc w:val="center"/>
-        <w:rPr>
-          <w:lang w:val="en-US"/>
-        </w:rPr>
-      </w:pPr>
-    </w:p>
-    <w:p>
-      <w:pPr>
-        <w:pStyle w:val="P"/>
-        <w:ind w:firstLine="0"/>
-        <w:jc w:val="center"/>
-        <w:rPr>
-          <w:lang w:val="en-US"/>
-        </w:rPr>
+        <w:t xml:space="preserve">Рисунок 1.2 – Запуск процесу </w:t>
+      </w:r>
+      <w:r>
+        <w:rPr>
+          <w:lang w:val="en-US"/>
+        </w:rPr>
+        <w:t>condor_master</w:t>
+      </w:r>
+    </w:p>
+    <w:p>
+      <w:pPr>
+        <w:pStyle w:val="P"/>
+        <w:ind w:firstLine="0"/>
+        <w:jc w:val="center"/>
+        <w:rPr>
+          <w:lang w:val="en-US"/>
+        </w:rPr>
+      </w:pPr>
+    </w:p>
+    <w:p>
+      <w:pPr>
+        <w:pStyle w:val="P"/>
+        <w:ind w:firstLine="0"/>
+        <w:jc w:val="center"/>
       </w:pPr>
       <w:r>
         <w:rPr>
           <w:noProof/>
         </w:rPr>
         <w:drawing>
-          <wp:inline distT="0" distB="0" distL="0" distR="0" wp14:anchorId="087983A0" wp14:editId="38BB4101">
-            <wp:extent cx="3076190" cy="704762"/>
-            <wp:effectExtent l="0" t="0" r="0" b="635"/>
-            <wp:docPr id="3" name="Рисунок 3"/>
+          <wp:inline distT="0" distB="0" distL="0" distR="0" wp14:anchorId="335A8AEC" wp14:editId="33903F93">
+            <wp:extent cx="3904762" cy="390476"/>
+            <wp:effectExtent l="0" t="0" r="635" b="0"/>
+            <wp:docPr id="16" name="Рисунок 16"/>
             <wp:cNvGraphicFramePr>
               <a:graphicFrameLocks xmlns:a="http://schemas.openxmlformats.org/drawingml/2006/main" noChangeAspect="1"/>
             </wp:cNvGraphicFramePr>
@@ -643,7 +631,7 @@
                   <pic:spPr>
                     <a:xfrm>
                       <a:off x="0" y="0"/>
-                      <a:ext cx="3076190" cy="704762"/>
+                      <a:ext cx="3904762" cy="390476"/>
                     </a:xfrm>
                     <a:prstGeom prst="rect">
                       <a:avLst/>
@@ -666,22 +654,18 @@
         </w:rPr>
       </w:pPr>
       <w:r>
-        <w:t xml:space="preserve">Рисунок 1.3 – Запуск задачі </w:t>
-      </w:r>
-      <w:r>
-        <w:rPr>
-          <w:lang w:val="en-US"/>
-        </w:rPr>
-        <w:t>condor_collector</w:t>
-      </w:r>
-    </w:p>
-    <w:p>
-      <w:pPr>
-        <w:pStyle w:val="P"/>
-        <w:ind w:firstLine="0"/>
-        <w:rPr>
-          <w:lang w:val="en-US"/>
-        </w:rPr>
+        <w:t xml:space="preserve">Рисунок 1.2 – Запуск процесу </w:t>
+      </w:r>
+      <w:r>
+        <w:rPr>
+          <w:lang w:val="en-US"/>
+        </w:rPr>
+        <w:t>condor_negotiator</w:t>
+      </w:r>
+    </w:p>
+    <w:p>
+      <w:pPr>
+        <w:pStyle w:val="P"/>
       </w:pPr>
     </w:p>
     <w:p>
@@ -689,6 +673,9 @@
         <w:pStyle w:val="H3"/>
       </w:pPr>
       <w:r>
+        <w:t xml:space="preserve">2 </w:t>
+      </w:r>
+      <w:r>
         <w:t>Налаштування обчислювального комп’ютера</w:t>
       </w:r>
     </w:p>
@@ -700,51 +687,25 @@
     <w:p>
       <w:pPr>
         <w:pStyle w:val="P"/>
-      </w:pPr>
-      <w:r>
-        <w:lastRenderedPageBreak/>
-        <w:t>Нижче наведено процес</w:t>
-      </w:r>
-      <w:r>
-        <w:rPr>
-          <w:lang w:val="en-US"/>
-        </w:rPr>
-        <w:t xml:space="preserve"> </w:t>
-      </w:r>
-      <w:r>
-        <w:t>запуску служб</w:t>
-      </w:r>
-      <w:r>
-        <w:t xml:space="preserve"> після встановлення </w:t>
-      </w:r>
-      <w:r>
-        <w:rPr>
-          <w:lang w:val="en-US"/>
-        </w:rPr>
-        <w:t xml:space="preserve">HTCondor </w:t>
-      </w:r>
-      <w:r>
-        <w:t>на персональний комп’ютер, що виконує роль</w:t>
-      </w:r>
-      <w:r>
-        <w:rPr>
-          <w:lang w:val="en-US"/>
-        </w:rPr>
-        <w:t xml:space="preserve"> </w:t>
-      </w:r>
-      <w:r>
-        <w:t>обчислювальн</w:t>
-      </w:r>
-      <w:r>
-        <w:t>ої машини</w:t>
-      </w:r>
-      <w:r>
-        <w:t>.</w:t>
-      </w:r>
-    </w:p>
-    <w:p>
-      <w:pPr>
-        <w:pStyle w:val="P"/>
+        <w:rPr>
+          <w:lang w:val="en-US"/>
+        </w:rPr>
+      </w:pPr>
+      <w:r>
+        <w:t xml:space="preserve">Запустимо необхідні фонові процеси після встановлення </w:t>
+      </w:r>
+      <w:r>
+        <w:rPr>
+          <w:lang w:val="en-US"/>
+        </w:rPr>
+        <w:t>HTCondor:</w:t>
+      </w:r>
+    </w:p>
+    <w:p>
+      <w:pPr>
+        <w:pStyle w:val="P"/>
+        <w:ind w:firstLine="0"/>
+        <w:jc w:val="center"/>
         <w:rPr>
           <w:lang w:val="en-US"/>
         </w:rPr>
@@ -764,10 +725,10 @@
           <w:noProof/>
         </w:rPr>
         <w:drawing>
-          <wp:inline distT="0" distB="0" distL="0" distR="0" wp14:anchorId="77F0C3AD" wp14:editId="6A8FCC71">
-            <wp:extent cx="2238095" cy="190476"/>
-            <wp:effectExtent l="0" t="0" r="0" b="635"/>
-            <wp:docPr id="4" name="Рисунок 4"/>
+          <wp:inline distT="0" distB="0" distL="0" distR="0" wp14:anchorId="511487E5" wp14:editId="1BAE3668">
+            <wp:extent cx="3476190" cy="333333"/>
+            <wp:effectExtent l="0" t="0" r="0" b="0"/>
+            <wp:docPr id="18" name="Рисунок 18"/>
             <wp:cNvGraphicFramePr>
               <a:graphicFrameLocks xmlns:a="http://schemas.openxmlformats.org/drawingml/2006/main" noChangeAspect="1"/>
             </wp:cNvGraphicFramePr>
@@ -787,7 +748,7 @@
                   <pic:spPr>
                     <a:xfrm>
                       <a:off x="0" y="0"/>
-                      <a:ext cx="2238095" cy="190476"/>
+                      <a:ext cx="3476190" cy="333333"/>
                     </a:xfrm>
                     <a:prstGeom prst="rect">
                       <a:avLst/>
@@ -810,7 +771,7 @@
         </w:rPr>
       </w:pPr>
       <w:r>
-        <w:t xml:space="preserve">Рисунок 2.1 – Запуск </w:t>
+        <w:t xml:space="preserve">Рисунок 2.1 – Запуск процесу </w:t>
       </w:r>
       <w:r>
         <w:rPr>
@@ -843,10 +804,10 @@
           <w:noProof/>
         </w:rPr>
         <w:drawing>
-          <wp:inline distT="0" distB="0" distL="0" distR="0" wp14:anchorId="158CC4F4" wp14:editId="546C83F4">
-            <wp:extent cx="2238095" cy="257143"/>
-            <wp:effectExtent l="0" t="0" r="0" b="0"/>
-            <wp:docPr id="5" name="Рисунок 5"/>
+          <wp:inline distT="0" distB="0" distL="0" distR="0" wp14:anchorId="6FB62492" wp14:editId="39A5E668">
+            <wp:extent cx="3485714" cy="371429"/>
+            <wp:effectExtent l="0" t="0" r="635" b="0"/>
+            <wp:docPr id="17" name="Рисунок 17"/>
             <wp:cNvGraphicFramePr>
               <a:graphicFrameLocks xmlns:a="http://schemas.openxmlformats.org/drawingml/2006/main" noChangeAspect="1"/>
             </wp:cNvGraphicFramePr>
@@ -866,7 +827,7 @@
                   <pic:spPr>
                     <a:xfrm>
                       <a:off x="0" y="0"/>
-                      <a:ext cx="2238095" cy="257143"/>
+                      <a:ext cx="3485714" cy="371429"/>
                     </a:xfrm>
                     <a:prstGeom prst="rect">
                       <a:avLst/>
@@ -889,7 +850,7 @@
         </w:rPr>
       </w:pPr>
       <w:r>
-        <w:t xml:space="preserve">Рисунок 2.2 – Запуск </w:t>
+        <w:t xml:space="preserve">Рисунок 2.2 – Запуск процесу </w:t>
       </w:r>
       <w:r>
         <w:rPr>
@@ -908,6 +869,9 @@
         <w:pStyle w:val="H3"/>
       </w:pPr>
       <w:r>
+        <w:t xml:space="preserve">3 </w:t>
+      </w:r>
+      <w:r>
         <w:t>Налаштування користувача</w:t>
       </w:r>
     </w:p>
@@ -919,70 +883,46 @@
     <w:p>
       <w:pPr>
         <w:pStyle w:val="P"/>
-      </w:pPr>
-      <w:r>
-        <w:t>Нижче наведено процес</w:t>
-      </w:r>
-      <w:r>
-        <w:rPr>
-          <w:lang w:val="en-US"/>
-        </w:rPr>
-        <w:t xml:space="preserve"> </w:t>
-      </w:r>
-      <w:r>
-        <w:t>запуску служб</w:t>
-      </w:r>
-      <w:r>
-        <w:rPr>
-          <w:lang w:val="en-US"/>
-        </w:rPr>
-        <w:t xml:space="preserve"> </w:t>
-      </w:r>
-      <w:r>
-        <w:t>та встановлення і налаштування необхідних програм</w:t>
-      </w:r>
-      <w:r>
-        <w:t xml:space="preserve"> після встановлення </w:t>
-      </w:r>
-      <w:r>
-        <w:rPr>
-          <w:lang w:val="en-US"/>
-        </w:rPr>
-        <w:t xml:space="preserve">HTCondor </w:t>
-      </w:r>
-      <w:r>
-        <w:t>на персональний комп’ютер, що виконує роль</w:t>
-      </w:r>
-      <w:r>
-        <w:rPr>
-          <w:lang w:val="en-US"/>
-        </w:rPr>
-        <w:t xml:space="preserve"> </w:t>
-      </w:r>
-      <w:r>
-        <w:t>користувача.</w:t>
-      </w:r>
-    </w:p>
-    <w:p>
-      <w:pPr>
-        <w:pStyle w:val="P"/>
-      </w:pPr>
-    </w:p>
-    <w:p>
-      <w:pPr>
-        <w:pStyle w:val="P"/>
-        <w:ind w:firstLine="0"/>
-        <w:jc w:val="center"/>
+        <w:rPr>
+          <w:lang w:val="en-US"/>
+        </w:rPr>
+      </w:pPr>
+      <w:r>
+        <w:t xml:space="preserve">Запустимо необхідні фонові процеси після встановлення </w:t>
+      </w:r>
+      <w:r>
+        <w:rPr>
+          <w:lang w:val="en-US"/>
+        </w:rPr>
+        <w:t>HTCondor:</w:t>
+      </w:r>
+    </w:p>
+    <w:p>
+      <w:pPr>
+        <w:pStyle w:val="P"/>
+        <w:rPr>
+          <w:lang w:val="en-US"/>
+        </w:rPr>
+      </w:pPr>
+    </w:p>
+    <w:p>
+      <w:pPr>
+        <w:pStyle w:val="P"/>
+        <w:ind w:firstLine="0"/>
+        <w:jc w:val="center"/>
+        <w:rPr>
+          <w:lang w:val="en-US"/>
+        </w:rPr>
       </w:pPr>
       <w:r>
         <w:rPr>
           <w:noProof/>
         </w:rPr>
         <w:drawing>
-          <wp:inline distT="0" distB="0" distL="0" distR="0" wp14:anchorId="610925DE" wp14:editId="36FEA37F">
-            <wp:extent cx="2314286" cy="228571"/>
-            <wp:effectExtent l="0" t="0" r="0" b="635"/>
-            <wp:docPr id="6" name="Рисунок 6"/>
+          <wp:inline distT="0" distB="0" distL="0" distR="0" wp14:anchorId="3B033D12" wp14:editId="064AA56C">
+            <wp:extent cx="3485714" cy="800000"/>
+            <wp:effectExtent l="0" t="0" r="635" b="635"/>
+            <wp:docPr id="19" name="Рисунок 19"/>
             <wp:cNvGraphicFramePr>
               <a:graphicFrameLocks xmlns:a="http://schemas.openxmlformats.org/drawingml/2006/main" noChangeAspect="1"/>
             </wp:cNvGraphicFramePr>
@@ -1002,7 +942,7 @@
                   <pic:spPr>
                     <a:xfrm>
                       <a:off x="0" y="0"/>
-                      <a:ext cx="2314286" cy="228571"/>
+                      <a:ext cx="3485714" cy="800000"/>
                     </a:xfrm>
                     <a:prstGeom prst="rect">
                       <a:avLst/>
@@ -1025,20 +965,52 @@
         </w:rPr>
       </w:pPr>
       <w:r>
-        <w:t xml:space="preserve">Рисунок 3.1 – Запуск </w:t>
-      </w:r>
-      <w:r>
-        <w:rPr>
-          <w:lang w:val="en-US"/>
-        </w:rPr>
-        <w:t>condor_master</w:t>
-      </w:r>
-    </w:p>
-    <w:p>
-      <w:pPr>
-        <w:pStyle w:val="P"/>
-        <w:ind w:firstLine="0"/>
-        <w:jc w:val="center"/>
+        <w:t xml:space="preserve">Рисунок 3.1 – Запуск процесів </w:t>
+      </w:r>
+      <w:r>
+        <w:rPr>
+          <w:lang w:val="en-US"/>
+        </w:rPr>
+        <w:t xml:space="preserve">condor_master </w:t>
+      </w:r>
+      <w:r>
+        <w:t xml:space="preserve">та </w:t>
+      </w:r>
+      <w:r>
+        <w:rPr>
+          <w:lang w:val="en-US"/>
+        </w:rPr>
+        <w:t>condor_schedd</w:t>
+      </w:r>
+    </w:p>
+    <w:p>
+      <w:pPr>
+        <w:pStyle w:val="P"/>
+        <w:rPr>
+          <w:lang w:val="en-US"/>
+        </w:rPr>
+      </w:pPr>
+    </w:p>
+    <w:p>
+      <w:pPr>
+        <w:pStyle w:val="P"/>
+        <w:rPr>
+          <w:lang w:val="en-US"/>
+        </w:rPr>
+      </w:pPr>
+      <w:r>
+        <w:t xml:space="preserve">Встановимо </w:t>
+      </w:r>
+      <w:r>
+        <w:rPr>
+          <w:lang w:val="en-US"/>
+        </w:rPr>
+        <w:t>gcc:</w:t>
+      </w:r>
+    </w:p>
+    <w:p>
+      <w:pPr>
+        <w:pStyle w:val="P"/>
         <w:rPr>
           <w:lang w:val="en-US"/>
         </w:rPr>
@@ -1057,11 +1029,12 @@
         <w:rPr>
           <w:noProof/>
         </w:rPr>
+        <w:lastRenderedPageBreak/>
         <w:drawing>
-          <wp:inline distT="0" distB="0" distL="0" distR="0" wp14:anchorId="64B15C25" wp14:editId="0328D807">
-            <wp:extent cx="2285714" cy="190476"/>
-            <wp:effectExtent l="0" t="0" r="635" b="635"/>
-            <wp:docPr id="7" name="Рисунок 7"/>
+          <wp:inline distT="0" distB="0" distL="0" distR="0" wp14:anchorId="15931C2C" wp14:editId="3534D39E">
+            <wp:extent cx="5731510" cy="5473065"/>
+            <wp:effectExtent l="0" t="0" r="2540" b="0"/>
+            <wp:docPr id="20" name="Рисунок 20"/>
             <wp:cNvGraphicFramePr>
               <a:graphicFrameLocks xmlns:a="http://schemas.openxmlformats.org/drawingml/2006/main" noChangeAspect="1"/>
             </wp:cNvGraphicFramePr>
@@ -1081,7 +1054,7 @@
                   <pic:spPr>
                     <a:xfrm>
                       <a:off x="0" y="0"/>
-                      <a:ext cx="2285714" cy="190476"/>
+                      <a:ext cx="5731510" cy="5473065"/>
                     </a:xfrm>
                     <a:prstGeom prst="rect">
                       <a:avLst/>
@@ -1104,23 +1077,34 @@
         </w:rPr>
       </w:pPr>
       <w:r>
-        <w:t xml:space="preserve">Рисунок 3.2 – Запуск </w:t>
-      </w:r>
-      <w:r>
-        <w:rPr>
-          <w:lang w:val="en-US"/>
-        </w:rPr>
-        <w:t>condor_schedd</w:t>
-      </w:r>
-    </w:p>
-    <w:p>
-      <w:pPr>
-        <w:pStyle w:val="P"/>
-        <w:ind w:firstLine="0"/>
-        <w:jc w:val="center"/>
-        <w:rPr>
-          <w:lang w:val="en-US"/>
-        </w:rPr>
+        <w:t xml:space="preserve">Рисунок 3.2 – Результат встановлення </w:t>
+      </w:r>
+      <w:r>
+        <w:rPr>
+          <w:lang w:val="en-US"/>
+        </w:rPr>
+        <w:t>gcc</w:t>
+      </w:r>
+    </w:p>
+    <w:p>
+      <w:pPr>
+        <w:pStyle w:val="P"/>
+        <w:rPr>
+          <w:lang w:val="en-US"/>
+        </w:rPr>
+      </w:pPr>
+    </w:p>
+    <w:p>
+      <w:pPr>
+        <w:pStyle w:val="P"/>
+      </w:pPr>
+      <w:r>
+        <w:t>Створимо необхідні файли:</w:t>
+      </w:r>
+    </w:p>
+    <w:p>
+      <w:pPr>
+        <w:pStyle w:val="P"/>
       </w:pPr>
     </w:p>
     <w:p>
@@ -1136,11 +1120,12 @@
         <w:rPr>
           <w:noProof/>
         </w:rPr>
+        <w:lastRenderedPageBreak/>
         <w:drawing>
-          <wp:inline distT="0" distB="0" distL="0" distR="0" wp14:anchorId="26DAA648" wp14:editId="0E256158">
-            <wp:extent cx="5731510" cy="868045"/>
-            <wp:effectExtent l="0" t="0" r="2540" b="8255"/>
-            <wp:docPr id="12" name="Рисунок 12"/>
+          <wp:inline distT="0" distB="0" distL="0" distR="0" wp14:anchorId="5372D2C1" wp14:editId="5E460EB8">
+            <wp:extent cx="5731510" cy="5312410"/>
+            <wp:effectExtent l="0" t="0" r="2540" b="2540"/>
+            <wp:docPr id="21" name="Рисунок 21"/>
             <wp:cNvGraphicFramePr>
               <a:graphicFrameLocks xmlns:a="http://schemas.openxmlformats.org/drawingml/2006/main" noChangeAspect="1"/>
             </wp:cNvGraphicFramePr>
@@ -1160,7 +1145,7 @@
                   <pic:spPr>
                     <a:xfrm>
                       <a:off x="0" y="0"/>
-                      <a:ext cx="5731510" cy="868045"/>
+                      <a:ext cx="5731510" cy="5312410"/>
                     </a:xfrm>
                     <a:prstGeom prst="rect">
                       <a:avLst/>
@@ -1178,28 +1163,16 @@
         <w:pStyle w:val="P"/>
         <w:ind w:firstLine="0"/>
         <w:jc w:val="center"/>
-        <w:rPr>
-          <w:lang w:val="en-US"/>
-        </w:rPr>
-      </w:pPr>
-      <w:r>
-        <w:t xml:space="preserve">Рисунок 3.3 – Результат встановлення </w:t>
-      </w:r>
-      <w:r>
-        <w:rPr>
-          <w:lang w:val="en-US"/>
-        </w:rPr>
-        <w:t>gcc</w:t>
-      </w:r>
-    </w:p>
-    <w:p>
-      <w:pPr>
-        <w:pStyle w:val="P"/>
-        <w:ind w:firstLine="0"/>
-        <w:jc w:val="center"/>
-        <w:rPr>
-          <w:lang w:val="en-US"/>
-        </w:rPr>
+      </w:pPr>
+      <w:r>
+        <w:t>Рисунок 3.3 – Створення файлу С</w:t>
+      </w:r>
+    </w:p>
+    <w:p>
+      <w:pPr>
+        <w:pStyle w:val="P"/>
+        <w:ind w:firstLine="0"/>
+        <w:jc w:val="center"/>
       </w:pPr>
     </w:p>
     <w:p>
@@ -1217,10 +1190,10 @@
         </w:rPr>
         <w:lastRenderedPageBreak/>
         <w:drawing>
-          <wp:inline distT="0" distB="0" distL="0" distR="0" wp14:anchorId="1B9908AE" wp14:editId="0F2AB82B">
-            <wp:extent cx="4961871" cy="4897925"/>
-            <wp:effectExtent l="0" t="0" r="0" b="0"/>
-            <wp:docPr id="10" name="Рисунок 10"/>
+          <wp:inline distT="0" distB="0" distL="0" distR="0" wp14:anchorId="27A58F75" wp14:editId="157D4C5B">
+            <wp:extent cx="3676190" cy="3571429"/>
+            <wp:effectExtent l="0" t="0" r="635" b="0"/>
+            <wp:docPr id="22" name="Рисунок 22"/>
             <wp:cNvGraphicFramePr>
               <a:graphicFrameLocks xmlns:a="http://schemas.openxmlformats.org/drawingml/2006/main" noChangeAspect="1"/>
             </wp:cNvGraphicFramePr>
@@ -1240,7 +1213,7 @@
                   <pic:spPr>
                     <a:xfrm>
                       <a:off x="0" y="0"/>
-                      <a:ext cx="4963753" cy="4899783"/>
+                      <a:ext cx="3676190" cy="3571429"/>
                     </a:xfrm>
                     <a:prstGeom prst="rect">
                       <a:avLst/>
@@ -1263,43 +1236,51 @@
         </w:rPr>
       </w:pPr>
       <w:r>
-        <w:t xml:space="preserve">Рисунок 3.4 – Створення файлу </w:t>
-      </w:r>
-      <w:r>
-        <w:rPr>
-          <w:lang w:val="en-US"/>
-        </w:rPr>
-        <w:t>simple.c</w:t>
-      </w:r>
-    </w:p>
-    <w:p>
-      <w:pPr>
-        <w:pStyle w:val="P"/>
-        <w:ind w:firstLine="0"/>
-        <w:jc w:val="center"/>
-        <w:rPr>
-          <w:lang w:val="en-US"/>
-        </w:rPr>
-      </w:pPr>
-    </w:p>
-    <w:p>
-      <w:pPr>
-        <w:pStyle w:val="P"/>
-        <w:ind w:firstLine="0"/>
-        <w:jc w:val="center"/>
-        <w:rPr>
-          <w:lang w:val="en-US"/>
-        </w:rPr>
+        <w:t xml:space="preserve">Рисунок 3.4 – Створення фалу </w:t>
+      </w:r>
+      <w:r>
+        <w:rPr>
+          <w:lang w:val="en-US"/>
+        </w:rPr>
+        <w:t>sub</w:t>
+      </w:r>
+    </w:p>
+    <w:p>
+      <w:pPr>
+        <w:pStyle w:val="P"/>
+        <w:rPr>
+          <w:lang w:val="en-US"/>
+        </w:rPr>
+      </w:pPr>
+    </w:p>
+    <w:p>
+      <w:pPr>
+        <w:pStyle w:val="P"/>
+      </w:pPr>
+      <w:r>
+        <w:t>Скомпілюємо файл С:</w:t>
+      </w:r>
+    </w:p>
+    <w:p>
+      <w:pPr>
+        <w:pStyle w:val="P"/>
+      </w:pPr>
+    </w:p>
+    <w:p>
+      <w:pPr>
+        <w:pStyle w:val="P"/>
+        <w:ind w:firstLine="0"/>
+        <w:jc w:val="center"/>
       </w:pPr>
       <w:r>
         <w:rPr>
           <w:noProof/>
         </w:rPr>
         <w:drawing>
-          <wp:inline distT="0" distB="0" distL="0" distR="0" wp14:anchorId="536D9547" wp14:editId="2E04A839">
-            <wp:extent cx="2504762" cy="2495238"/>
-            <wp:effectExtent l="0" t="0" r="0" b="635"/>
-            <wp:docPr id="11" name="Рисунок 11"/>
+          <wp:inline distT="0" distB="0" distL="0" distR="0" wp14:anchorId="51E3859D" wp14:editId="2089AEA8">
+            <wp:extent cx="3533333" cy="2580952"/>
+            <wp:effectExtent l="0" t="0" r="0" b="0"/>
+            <wp:docPr id="23" name="Рисунок 23"/>
             <wp:cNvGraphicFramePr>
               <a:graphicFrameLocks xmlns:a="http://schemas.openxmlformats.org/drawingml/2006/main" noChangeAspect="1"/>
             </wp:cNvGraphicFramePr>
@@ -1319,7 +1300,7 @@
                   <pic:spPr>
                     <a:xfrm>
                       <a:off x="0" y="0"/>
-                      <a:ext cx="2504762" cy="2495238"/>
+                      <a:ext cx="3533333" cy="2580952"/>
                     </a:xfrm>
                     <a:prstGeom prst="rect">
                       <a:avLst/>
@@ -1337,38 +1318,34 @@
         <w:pStyle w:val="P"/>
         <w:ind w:firstLine="0"/>
         <w:jc w:val="center"/>
-        <w:rPr>
-          <w:lang w:val="en-US"/>
-        </w:rPr>
-      </w:pPr>
-      <w:r>
-        <w:t xml:space="preserve">Рисунок 3.5 – Створення файлу </w:t>
-      </w:r>
-      <w:r>
-        <w:rPr>
-          <w:lang w:val="en-US"/>
-        </w:rPr>
-        <w:t>submit.sub</w:t>
-      </w:r>
-    </w:p>
-    <w:p>
-      <w:pPr>
-        <w:pStyle w:val="P"/>
-        <w:ind w:firstLine="0"/>
-        <w:jc w:val="center"/>
-        <w:rPr>
-          <w:lang w:val="en-US"/>
-        </w:rPr>
-      </w:pPr>
-    </w:p>
-    <w:p>
-      <w:pPr>
-        <w:pStyle w:val="P"/>
-        <w:ind w:firstLine="0"/>
-        <w:jc w:val="center"/>
-        <w:rPr>
-          <w:lang w:val="en-US"/>
-        </w:rPr>
+      </w:pPr>
+      <w:r>
+        <w:t>Рисунок 3.5 – Результат компілювання файлу С</w:t>
+      </w:r>
+    </w:p>
+    <w:p>
+      <w:pPr>
+        <w:pStyle w:val="P"/>
+      </w:pPr>
+    </w:p>
+    <w:p>
+      <w:pPr>
+        <w:pStyle w:val="P"/>
+      </w:pPr>
+      <w:r>
+        <w:t>Запускаємо роботу:</w:t>
+      </w:r>
+    </w:p>
+    <w:p>
+      <w:pPr>
+        <w:pStyle w:val="P"/>
+      </w:pPr>
+    </w:p>
+    <w:p>
+      <w:pPr>
+        <w:pStyle w:val="P"/>
+        <w:ind w:firstLine="0"/>
+        <w:jc w:val="center"/>
       </w:pPr>
       <w:r>
         <w:rPr>
@@ -1376,10 +1353,10 @@
         </w:rPr>
         <w:lastRenderedPageBreak/>
         <w:drawing>
-          <wp:inline distT="0" distB="0" distL="0" distR="0" wp14:anchorId="3D5A1F9E" wp14:editId="1505317C">
-            <wp:extent cx="5731510" cy="1227455"/>
-            <wp:effectExtent l="0" t="0" r="2540" b="0"/>
-            <wp:docPr id="9" name="Рисунок 9"/>
+          <wp:inline distT="0" distB="0" distL="0" distR="0" wp14:anchorId="5558E547" wp14:editId="4E60B3F4">
+            <wp:extent cx="3733333" cy="3104762"/>
+            <wp:effectExtent l="0" t="0" r="635" b="635"/>
+            <wp:docPr id="24" name="Рисунок 24"/>
             <wp:cNvGraphicFramePr>
               <a:graphicFrameLocks xmlns:a="http://schemas.openxmlformats.org/drawingml/2006/main" noChangeAspect="1"/>
             </wp:cNvGraphicFramePr>
@@ -1399,7 +1376,7 @@
                   <pic:spPr>
                     <a:xfrm>
                       <a:off x="0" y="0"/>
-                      <a:ext cx="5731510" cy="1227455"/>
+                      <a:ext cx="3733333" cy="3104762"/>
                     </a:xfrm>
                     <a:prstGeom prst="rect">
                       <a:avLst/>
@@ -1419,46 +1396,42 @@
         <w:jc w:val="center"/>
       </w:pPr>
       <w:r>
-        <w:t>Рисунок 3.</w:t>
-      </w:r>
-      <w:r>
-        <w:rPr>
-          <w:lang w:val="en-US"/>
-        </w:rPr>
-        <w:t>6</w:t>
-      </w:r>
-      <w:r>
-        <w:t xml:space="preserve"> – Створенні файли </w:t>
-      </w:r>
-      <w:r>
-        <w:t>у теці</w:t>
-      </w:r>
-    </w:p>
-    <w:p>
-      <w:pPr>
-        <w:pStyle w:val="P"/>
-        <w:ind w:firstLine="0"/>
-        <w:jc w:val="center"/>
-      </w:pPr>
-    </w:p>
-    <w:p>
-      <w:pPr>
-        <w:pStyle w:val="P"/>
-        <w:ind w:firstLine="0"/>
-        <w:jc w:val="center"/>
-        <w:rPr>
-          <w:lang w:val="en-US"/>
-        </w:rPr>
+        <w:t>Рисунок 3.6 – Результат запуску роботи</w:t>
+      </w:r>
+    </w:p>
+    <w:p>
+      <w:pPr>
+        <w:pStyle w:val="P"/>
+      </w:pPr>
+    </w:p>
+    <w:p>
+      <w:pPr>
+        <w:pStyle w:val="P"/>
+      </w:pPr>
+      <w:r>
+        <w:t>Починаємо моніторинг:</w:t>
+      </w:r>
+    </w:p>
+    <w:p>
+      <w:pPr>
+        <w:pStyle w:val="P"/>
+      </w:pPr>
+    </w:p>
+    <w:p>
+      <w:pPr>
+        <w:pStyle w:val="P"/>
+        <w:ind w:firstLine="0"/>
+        <w:jc w:val="center"/>
       </w:pPr>
       <w:r>
         <w:rPr>
           <w:noProof/>
         </w:rPr>
         <w:drawing>
-          <wp:inline distT="0" distB="0" distL="0" distR="0" wp14:anchorId="69DBC389" wp14:editId="2EE94FB0">
-            <wp:extent cx="3523809" cy="200000"/>
-            <wp:effectExtent l="0" t="0" r="0" b="0"/>
-            <wp:docPr id="13" name="Рисунок 13"/>
+          <wp:inline distT="0" distB="0" distL="0" distR="0" wp14:anchorId="00A8620C" wp14:editId="023A3EB1">
+            <wp:extent cx="5731510" cy="2275840"/>
+            <wp:effectExtent l="0" t="0" r="2540" b="0"/>
+            <wp:docPr id="25" name="Рисунок 25"/>
             <wp:cNvGraphicFramePr>
               <a:graphicFrameLocks xmlns:a="http://schemas.openxmlformats.org/drawingml/2006/main" noChangeAspect="1"/>
             </wp:cNvGraphicFramePr>
@@ -1478,7 +1451,7 @@
                   <pic:spPr>
                     <a:xfrm>
                       <a:off x="0" y="0"/>
-                      <a:ext cx="3523809" cy="200000"/>
+                      <a:ext cx="5731510" cy="2275840"/>
                     </a:xfrm>
                     <a:prstGeom prst="rect">
                       <a:avLst/>
@@ -1498,34 +1471,43 @@
         <w:jc w:val="center"/>
       </w:pPr>
       <w:r>
-        <w:t>Рисунок 3.7 – Процес компіляції С файлу</w:t>
-      </w:r>
-    </w:p>
-    <w:p>
-      <w:pPr>
-        <w:pStyle w:val="P"/>
-        <w:ind w:firstLine="0"/>
-        <w:jc w:val="center"/>
-      </w:pPr>
-    </w:p>
-    <w:p>
-      <w:pPr>
-        <w:pStyle w:val="P"/>
-        <w:ind w:firstLine="0"/>
-        <w:jc w:val="center"/>
-        <w:rPr>
-          <w:lang w:val="en-US"/>
-        </w:rPr>
+        <w:t>Рисунок 3.7 – Результат початку моніторингу</w:t>
+      </w:r>
+    </w:p>
+    <w:p>
+      <w:pPr>
+        <w:pStyle w:val="P"/>
+      </w:pPr>
+    </w:p>
+    <w:p>
+      <w:pPr>
+        <w:pStyle w:val="P"/>
+      </w:pPr>
+      <w:r>
+        <w:t>Відображаємо результуючі файли:</w:t>
+      </w:r>
+    </w:p>
+    <w:p>
+      <w:pPr>
+        <w:pStyle w:val="P"/>
+      </w:pPr>
+    </w:p>
+    <w:p>
+      <w:pPr>
+        <w:pStyle w:val="P"/>
+        <w:ind w:firstLine="0"/>
+        <w:jc w:val="center"/>
       </w:pPr>
       <w:r>
         <w:rPr>
           <w:noProof/>
         </w:rPr>
+        <w:lastRenderedPageBreak/>
         <w:drawing>
-          <wp:inline distT="0" distB="0" distL="0" distR="0" wp14:anchorId="06568867" wp14:editId="71FC3B66">
-            <wp:extent cx="5731510" cy="1417320"/>
-            <wp:effectExtent l="0" t="0" r="2540" b="0"/>
-            <wp:docPr id="14" name="Рисунок 14"/>
+          <wp:inline distT="0" distB="0" distL="0" distR="0" wp14:anchorId="7B3F61E2" wp14:editId="499B239F">
+            <wp:extent cx="4009524" cy="1704762"/>
+            <wp:effectExtent l="0" t="0" r="0" b="0"/>
+            <wp:docPr id="26" name="Рисунок 26"/>
             <wp:cNvGraphicFramePr>
               <a:graphicFrameLocks xmlns:a="http://schemas.openxmlformats.org/drawingml/2006/main" noChangeAspect="1"/>
             </wp:cNvGraphicFramePr>
@@ -1545,7 +1527,7 @@
                   <pic:spPr>
                     <a:xfrm>
                       <a:off x="0" y="0"/>
-                      <a:ext cx="5731510" cy="1417320"/>
+                      <a:ext cx="4009524" cy="1704762"/>
                     </a:xfrm>
                     <a:prstGeom prst="rect">
                       <a:avLst/>
@@ -1563,42 +1545,44 @@
         <w:pStyle w:val="P"/>
         <w:ind w:firstLine="0"/>
         <w:jc w:val="center"/>
-        <w:rPr>
-          <w:lang w:val="en-US"/>
-        </w:rPr>
-      </w:pPr>
-      <w:r>
-        <w:t>Рисунок 3.8 – Скомпільований виконуваний файл у теці проєкту</w:t>
-      </w:r>
-    </w:p>
-    <w:p>
-      <w:pPr>
-        <w:pStyle w:val="P"/>
-        <w:ind w:firstLine="0"/>
-        <w:jc w:val="center"/>
-        <w:rPr>
-          <w:lang w:val="en-US"/>
-        </w:rPr>
-      </w:pPr>
-    </w:p>
-    <w:p>
-      <w:pPr>
-        <w:pStyle w:val="P"/>
-        <w:ind w:firstLine="0"/>
-        <w:jc w:val="center"/>
-        <w:rPr>
-          <w:lang w:val="en-US"/>
-        </w:rPr>
+      </w:pPr>
+      <w:r>
+        <w:t>Рисунок 3.8 – Результат відображення результуючих файлів</w:t>
+      </w:r>
+    </w:p>
+    <w:p>
+      <w:pPr>
+        <w:pStyle w:val="P"/>
+      </w:pPr>
+    </w:p>
+    <w:p>
+      <w:pPr>
+        <w:pStyle w:val="P"/>
+      </w:pPr>
+      <w:r>
+        <w:t>Відкриваємо файл журналу:</w:t>
+      </w:r>
+    </w:p>
+    <w:p>
+      <w:pPr>
+        <w:pStyle w:val="P"/>
+      </w:pPr>
+    </w:p>
+    <w:p>
+      <w:pPr>
+        <w:pStyle w:val="P"/>
+        <w:ind w:firstLine="0"/>
+        <w:jc w:val="center"/>
       </w:pPr>
       <w:r>
         <w:rPr>
           <w:noProof/>
         </w:rPr>
         <w:drawing>
-          <wp:inline distT="0" distB="0" distL="0" distR="0" wp14:anchorId="6BE1032F" wp14:editId="32441BD5">
-            <wp:extent cx="3761905" cy="580952"/>
-            <wp:effectExtent l="0" t="0" r="0" b="0"/>
-            <wp:docPr id="15" name="Рисунок 15"/>
+          <wp:inline distT="0" distB="0" distL="0" distR="0" wp14:anchorId="087B5EBB" wp14:editId="2932F697">
+            <wp:extent cx="5731510" cy="645160"/>
+            <wp:effectExtent l="0" t="0" r="2540" b="2540"/>
+            <wp:docPr id="27" name="Рисунок 27"/>
             <wp:cNvGraphicFramePr>
               <a:graphicFrameLocks xmlns:a="http://schemas.openxmlformats.org/drawingml/2006/main" noChangeAspect="1"/>
             </wp:cNvGraphicFramePr>
@@ -1618,7 +1602,7 @@
                   <pic:spPr>
                     <a:xfrm>
                       <a:off x="0" y="0"/>
-                      <a:ext cx="3761905" cy="580952"/>
+                      <a:ext cx="5731510" cy="645160"/>
                     </a:xfrm>
                     <a:prstGeom prst="rect">
                       <a:avLst/>
@@ -1638,16 +1622,82 @@
         <w:jc w:val="center"/>
       </w:pPr>
       <w:r>
-        <w:t xml:space="preserve">Рисунок 3.9 </w:t>
-      </w:r>
-      <w:r>
-        <w:t>–</w:t>
-      </w:r>
-      <w:r>
-        <w:t xml:space="preserve"> </w:t>
-      </w:r>
-      <w:r>
-        <w:t>Створення задачі на кластері</w:t>
+        <w:t>Рисунок 3.9 – Результат відкриття файлу журналу</w:t>
+      </w:r>
+    </w:p>
+    <w:p>
+      <w:pPr>
+        <w:pStyle w:val="P"/>
+      </w:pPr>
+    </w:p>
+    <w:p>
+      <w:pPr>
+        <w:pStyle w:val="P"/>
+      </w:pPr>
+      <w:r>
+        <w:t>Переглядаємо результуючі файли:</w:t>
+      </w:r>
+    </w:p>
+    <w:p>
+      <w:pPr>
+        <w:pStyle w:val="P"/>
+      </w:pPr>
+    </w:p>
+    <w:p>
+      <w:pPr>
+        <w:pStyle w:val="P"/>
+        <w:ind w:firstLine="0"/>
+        <w:jc w:val="center"/>
+      </w:pPr>
+      <w:r>
+        <w:rPr>
+          <w:noProof/>
+        </w:rPr>
+        <w:drawing>
+          <wp:inline distT="0" distB="0" distL="0" distR="0" wp14:anchorId="5549A53F" wp14:editId="0555520F">
+            <wp:extent cx="4990476" cy="2066667"/>
+            <wp:effectExtent l="0" t="0" r="635" b="0"/>
+            <wp:docPr id="28" name="Рисунок 28"/>
+            <wp:cNvGraphicFramePr>
+              <a:graphicFrameLocks xmlns:a="http://schemas.openxmlformats.org/drawingml/2006/main" noChangeAspect="1"/>
+            </wp:cNvGraphicFramePr>
+            <a:graphic xmlns:a="http://schemas.openxmlformats.org/drawingml/2006/main">
+              <a:graphicData uri="http://schemas.openxmlformats.org/drawingml/2006/picture">
+                <pic:pic xmlns:pic="http://schemas.openxmlformats.org/drawingml/2006/picture">
+                  <pic:nvPicPr>
+                    <pic:cNvPr id="1" name=""/>
+                    <pic:cNvPicPr/>
+                  </pic:nvPicPr>
+                  <pic:blipFill>
+                    <a:blip r:embed="rId19"/>
+                    <a:stretch>
+                      <a:fillRect/>
+                    </a:stretch>
+                  </pic:blipFill>
+                  <pic:spPr>
+                    <a:xfrm>
+                      <a:off x="0" y="0"/>
+                      <a:ext cx="4990476" cy="2066667"/>
+                    </a:xfrm>
+                    <a:prstGeom prst="rect">
+                      <a:avLst/>
+                    </a:prstGeom>
+                  </pic:spPr>
+                </pic:pic>
+              </a:graphicData>
+            </a:graphic>
+          </wp:inline>
+        </w:drawing>
+      </w:r>
+    </w:p>
+    <w:p>
+      <w:pPr>
+        <w:pStyle w:val="P"/>
+        <w:ind w:firstLine="0"/>
+        <w:jc w:val="center"/>
+      </w:pPr>
+      <w:r>
+        <w:t>Рисунок 3.10 – Результат перегляду результуючих файлів</w:t>
       </w:r>
     </w:p>
     <w:p>
@@ -1676,6 +1726,7 @@
         </w:rPr>
       </w:pPr>
       <w:r>
+        <w:lastRenderedPageBreak/>
         <w:t xml:space="preserve">Таким чином, ми навчилися розгортати та конфігурувати обчислювальний кластер на базі системи </w:t>
       </w:r>
       <w:r>
@@ -1716,8 +1767,63 @@
         <w:pStyle w:val="P"/>
       </w:pPr>
       <w:r>
+        <w:t>HTCondor - це система високопропускних обчислень (HTC), яка дозволяє розподілено обробляти завдання через мережу комп'ютерів. Вона призначена для обробки великомасштабних, паралельних і розподілених обчислювальних завдань, що робить її корисною для наукових досліджень та інших застосувань, які вимагають значних обчислювальних ресурсів.</w:t>
+      </w:r>
+    </w:p>
+    <w:p>
+      <w:pPr>
+        <w:pStyle w:val="P"/>
+      </w:pPr>
+    </w:p>
+    <w:p>
+      <w:pPr>
+        <w:pStyle w:val="H3"/>
+      </w:pPr>
+      <w:r>
+        <w:t>Мета використання проміжного програмного забезпечення</w:t>
+      </w:r>
+    </w:p>
+    <w:p>
+      <w:pPr>
+        <w:pStyle w:val="P"/>
+      </w:pPr>
+    </w:p>
+    <w:p>
+      <w:pPr>
+        <w:pStyle w:val="P"/>
+      </w:pPr>
+      <w:r>
+        <w:t>Метою використання проміжного програмного забезпечення в HTCondor є полегшення комунікації між різними компонентами системи. Проміжне програмне забезпечення виконує роль сполучної ланки, дозволяючи виконувати завдання, планувати їх виконання та розподіляти роботу по мережі. Воно керує ресурсами, визначає пріоритетність завдань і гарантує, що завдання виконуються ефективно.</w:t>
+      </w:r>
+    </w:p>
+    <w:p>
+      <w:pPr>
+        <w:pStyle w:val="P"/>
+      </w:pPr>
+    </w:p>
+    <w:p>
+      <w:pPr>
+        <w:pStyle w:val="H3"/>
+      </w:pPr>
+      <w:r>
+        <w:t>Які необхідно запустити команди для роботи HTCondor?</w:t>
+      </w:r>
+    </w:p>
+    <w:p>
+      <w:pPr>
+        <w:pStyle w:val="P"/>
+      </w:pPr>
+    </w:p>
+    <w:p>
+      <w:pPr>
+        <w:pStyle w:val="P"/>
+      </w:pPr>
+      <w:r>
+        <w:t xml:space="preserve">Щоб запустити HTCondor, зазвичай потрібно встановити програмне забезпечення HTCondor на локальній машині і на всіх віддалених машинах, які будуть використовуватися для обчислень. Після цього слід запустити служби HTCondor, які є фоновими процесами, що керують системою. Конкретні команди для запуску HTCondor можуть відрізнятися </w:t>
+      </w:r>
+      <w:r>
         <w:lastRenderedPageBreak/>
-        <w:t>HTCondor - це система високопропускних обчислень (HTC), яка дозволяє розподілено обробляти завдання через мережу комп'ютерів. Вона призначена для обробки великомасштабних, паралельних і розподілених обчислювальних завдань, що робить її корисною для наукових досліджень та інших застосувань, які вимагають значних обчислювальних ресурсів.</w:t>
+        <w:t>залежно від операційної системи і конкретних налаштувань, але, як правило, слід використовувати такі команди, як condor_startup для запуску сервісів і condor_submit для створення завдань.</w:t>
       </w:r>
     </w:p>
     <w:p>
@@ -1730,58 +1836,6 @@
         <w:pStyle w:val="H3"/>
       </w:pPr>
       <w:r>
-        <w:t>Мета використання проміжного програмного забезпечення</w:t>
-      </w:r>
-    </w:p>
-    <w:p>
-      <w:pPr>
-        <w:pStyle w:val="P"/>
-      </w:pPr>
-    </w:p>
-    <w:p>
-      <w:pPr>
-        <w:pStyle w:val="P"/>
-      </w:pPr>
-      <w:r>
-        <w:t>Метою використання проміжного програмного забезпечення в HTCondor є полегшення комунікації між різними компонентами системи. Проміжне програмне забезпечення виконує роль сполучної ланки, дозволяючи виконувати завдання, планувати їх виконання та розподіляти роботу по мережі. Воно керує ресурсами, визначає пріоритетність завдань і гарантує, що завдання виконуються ефективно.</w:t>
-      </w:r>
-    </w:p>
-    <w:p>
-      <w:pPr>
-        <w:pStyle w:val="P"/>
-      </w:pPr>
-    </w:p>
-    <w:p>
-      <w:pPr>
-        <w:pStyle w:val="H3"/>
-      </w:pPr>
-      <w:r>
-        <w:t>Які необхідно запустити команди для роботи HTCondor?</w:t>
-      </w:r>
-    </w:p>
-    <w:p>
-      <w:pPr>
-        <w:pStyle w:val="P"/>
-      </w:pPr>
-    </w:p>
-    <w:p>
-      <w:pPr>
-        <w:pStyle w:val="P"/>
-      </w:pPr>
-      <w:r>
-        <w:t>Щоб запустити HTCondor, зазвичай потрібно встановити програмне забезпечення HTCondor на локальній машині і на всіх віддалених машинах, які будуть використовуватися для обчислень. Після цього слід запустити служби HTCondor, які є фоновими процесами, що керують системою. Конкретні команди для запуску HTCondor можуть відрізнятися залежно від операційної системи і конкретних налаштувань, але, як правило, слід використовувати такі команди, як condor_startup для запуску сервісів і condor_submit для створення завдань.</w:t>
-      </w:r>
-    </w:p>
-    <w:p>
-      <w:pPr>
-        <w:pStyle w:val="P"/>
-      </w:pPr>
-    </w:p>
-    <w:p>
-      <w:pPr>
-        <w:pStyle w:val="H3"/>
-      </w:pPr>
-      <w:r>
         <w:t>Які існують аналоги HTCondor?</w:t>
       </w:r>
     </w:p>
@@ -1795,7 +1849,6 @@
         <w:pStyle w:val="P"/>
       </w:pPr>
       <w:r>
-        <w:lastRenderedPageBreak/>
         <w:t>Аналогами HTCondor є інші обчислювальні системи з високою пропускною здатністю, такі як Sun Grid Engine (SGE), LSF та PBS Pro. Ці системи також надають можливості розподілених обчислень і використовуються для подібних цілей, таких як запуск великомасштабних симуляцій або обробка великих наборів даних.</w:t>
       </w:r>
     </w:p>

</xml_diff>